<commit_message>
Long-awaited updates … !
</commit_message>
<xml_diff>
--- a/Hacking TOC.docx
+++ b/Hacking TOC.docx
@@ -1670,6 +1670,20 @@
         </w:rPr>
         <w:t xml:space="preserve"> Dispatch</w:t>
       </w:r>
+      <w:r>
+        <w:rPr>
+          <w:color w:val="1F4E79" w:themeColor="accent1" w:themeShade="80"/>
+          <w:sz w:val="18"/>
+        </w:rPr>
+        <w:t xml:space="preserve"> </w:t>
+      </w:r>
+      <w:r>
+        <w:rPr>
+          <w:color w:val="1F4E79" w:themeColor="accent1" w:themeShade="80"/>
+          <w:sz w:val="18"/>
+        </w:rPr>
+        <w:t>ProtocolCatalog NameSpaceCatalog TenantRestrictions Payload ZoneMap</w:t>
+      </w:r>
     </w:p>
     <w:p>
       <w:pPr>
@@ -2135,6 +2149,849 @@
           <w:color w:val="1F4E79" w:themeColor="accent1" w:themeShade="80"/>
           <w:sz w:val="18"/>
         </w:rPr>
+        <w:t>===================================================================You.com SmartMode</w:t>
+      </w:r>
+    </w:p>
+    <w:p>
+      <w:pPr>
+        <w:rPr>
+          <w:color w:val="1F4E79" w:themeColor="accent1" w:themeShade="80"/>
+          <w:sz w:val="18"/>
+        </w:rPr>
+      </w:pPr>
+      <w:r>
+        <w:rPr>
+          <w:color w:val="1F4E79" w:themeColor="accent1" w:themeShade="80"/>
+          <w:sz w:val="18"/>
+        </w:rPr>
+        <w:t>Here's a comprehensive list of programming topics to learn in C#:</w:t>
+      </w:r>
+    </w:p>
+    <w:p>
+      <w:pPr>
+        <w:rPr>
+          <w:color w:val="1F4E79" w:themeColor="accent1" w:themeShade="80"/>
+          <w:sz w:val="18"/>
+        </w:rPr>
+      </w:pPr>
+    </w:p>
+    <w:p>
+      <w:pPr>
+        <w:rPr>
+          <w:color w:val="1F4E79" w:themeColor="accent1" w:themeShade="80"/>
+          <w:sz w:val="18"/>
+        </w:rPr>
+      </w:pPr>
+      <w:r>
+        <w:rPr>
+          <w:color w:val="1F4E79" w:themeColor="accent1" w:themeShade="80"/>
+          <w:sz w:val="18"/>
+        </w:rPr>
+        <w:t>1. C# Introduction</w:t>
+      </w:r>
+    </w:p>
+    <w:p>
+      <w:pPr>
+        <w:rPr>
+          <w:color w:val="1F4E79" w:themeColor="accent1" w:themeShade="80"/>
+          <w:sz w:val="18"/>
+        </w:rPr>
+      </w:pPr>
+      <w:r>
+        <w:rPr>
+          <w:color w:val="1F4E79" w:themeColor="accent1" w:themeShade="80"/>
+          <w:sz w:val="18"/>
+        </w:rPr>
+        <w:t>2. C# Data Types</w:t>
+      </w:r>
+    </w:p>
+    <w:p>
+      <w:pPr>
+        <w:rPr>
+          <w:color w:val="1F4E79" w:themeColor="accent1" w:themeShade="80"/>
+          <w:sz w:val="18"/>
+        </w:rPr>
+      </w:pPr>
+      <w:r>
+        <w:rPr>
+          <w:color w:val="1F4E79" w:themeColor="accent1" w:themeShade="80"/>
+          <w:sz w:val="18"/>
+        </w:rPr>
+        <w:t>3. C# Variables and Constants</w:t>
+      </w:r>
+    </w:p>
+    <w:p>
+      <w:pPr>
+        <w:rPr>
+          <w:color w:val="1F4E79" w:themeColor="accent1" w:themeShade="80"/>
+          <w:sz w:val="18"/>
+        </w:rPr>
+      </w:pPr>
+      <w:r>
+        <w:rPr>
+          <w:color w:val="1F4E79" w:themeColor="accent1" w:themeShade="80"/>
+          <w:sz w:val="18"/>
+        </w:rPr>
+        <w:t>4. C# Operators</w:t>
+      </w:r>
+    </w:p>
+    <w:p>
+      <w:pPr>
+        <w:rPr>
+          <w:color w:val="1F4E79" w:themeColor="accent1" w:themeShade="80"/>
+          <w:sz w:val="18"/>
+        </w:rPr>
+      </w:pPr>
+      <w:r>
+        <w:rPr>
+          <w:color w:val="1F4E79" w:themeColor="accent1" w:themeShade="80"/>
+          <w:sz w:val="18"/>
+        </w:rPr>
+        <w:t>5. C# Control Statements (Decision-Making)</w:t>
+      </w:r>
+    </w:p>
+    <w:p>
+      <w:pPr>
+        <w:rPr>
+          <w:color w:val="1F4E79" w:themeColor="accent1" w:themeShade="80"/>
+          <w:sz w:val="18"/>
+        </w:rPr>
+      </w:pPr>
+      <w:r>
+        <w:rPr>
+          <w:color w:val="1F4E79" w:themeColor="accent1" w:themeShade="80"/>
+          <w:sz w:val="18"/>
+        </w:rPr>
+        <w:t>6. C# Loops</w:t>
+      </w:r>
+    </w:p>
+    <w:p>
+      <w:pPr>
+        <w:rPr>
+          <w:color w:val="1F4E79" w:themeColor="accent1" w:themeShade="80"/>
+          <w:sz w:val="18"/>
+        </w:rPr>
+      </w:pPr>
+      <w:r>
+        <w:rPr>
+          <w:color w:val="1F4E79" w:themeColor="accent1" w:themeShade="80"/>
+          <w:sz w:val="18"/>
+        </w:rPr>
+        <w:t>7. C# Arrays and Collections</w:t>
+      </w:r>
+    </w:p>
+    <w:p>
+      <w:pPr>
+        <w:rPr>
+          <w:color w:val="1F4E79" w:themeColor="accent1" w:themeShade="80"/>
+          <w:sz w:val="18"/>
+        </w:rPr>
+      </w:pPr>
+      <w:r>
+        <w:rPr>
+          <w:color w:val="1F4E79" w:themeColor="accent1" w:themeShade="80"/>
+          <w:sz w:val="18"/>
+        </w:rPr>
+        <w:t>8. C# Methods and Functions</w:t>
+      </w:r>
+    </w:p>
+    <w:p>
+      <w:pPr>
+        <w:rPr>
+          <w:color w:val="1F4E79" w:themeColor="accent1" w:themeShade="80"/>
+          <w:sz w:val="18"/>
+        </w:rPr>
+      </w:pPr>
+      <w:r>
+        <w:rPr>
+          <w:color w:val="1F4E79" w:themeColor="accent1" w:themeShade="80"/>
+          <w:sz w:val="18"/>
+        </w:rPr>
+        <w:t>9. C# Classes and Objects</w:t>
+      </w:r>
+    </w:p>
+    <w:p>
+      <w:pPr>
+        <w:rPr>
+          <w:color w:val="1F4E79" w:themeColor="accent1" w:themeShade="80"/>
+          <w:sz w:val="18"/>
+        </w:rPr>
+      </w:pPr>
+      <w:r>
+        <w:rPr>
+          <w:color w:val="1F4E79" w:themeColor="accent1" w:themeShade="80"/>
+          <w:sz w:val="18"/>
+        </w:rPr>
+        <w:t>10. C# Inheritance</w:t>
+      </w:r>
+    </w:p>
+    <w:p>
+      <w:pPr>
+        <w:rPr>
+          <w:color w:val="1F4E79" w:themeColor="accent1" w:themeShade="80"/>
+          <w:sz w:val="18"/>
+        </w:rPr>
+      </w:pPr>
+      <w:r>
+        <w:rPr>
+          <w:color w:val="1F4E79" w:themeColor="accent1" w:themeShade="80"/>
+          <w:sz w:val="18"/>
+        </w:rPr>
+        <w:t>11. C# Polymorphism</w:t>
+      </w:r>
+    </w:p>
+    <w:p>
+      <w:pPr>
+        <w:rPr>
+          <w:color w:val="1F4E79" w:themeColor="accent1" w:themeShade="80"/>
+          <w:sz w:val="18"/>
+        </w:rPr>
+      </w:pPr>
+      <w:r>
+        <w:rPr>
+          <w:color w:val="1F4E79" w:themeColor="accent1" w:themeShade="80"/>
+          <w:sz w:val="18"/>
+        </w:rPr>
+        <w:t>12. C# Encapsulation</w:t>
+      </w:r>
+    </w:p>
+    <w:p>
+      <w:pPr>
+        <w:rPr>
+          <w:color w:val="1F4E79" w:themeColor="accent1" w:themeShade="80"/>
+          <w:sz w:val="18"/>
+        </w:rPr>
+      </w:pPr>
+      <w:r>
+        <w:rPr>
+          <w:color w:val="1F4E79" w:themeColor="accent1" w:themeShade="80"/>
+          <w:sz w:val="18"/>
+        </w:rPr>
+        <w:t>13. C# Abstraction</w:t>
+      </w:r>
+    </w:p>
+    <w:p>
+      <w:pPr>
+        <w:rPr>
+          <w:color w:val="1F4E79" w:themeColor="accent1" w:themeShade="80"/>
+          <w:sz w:val="18"/>
+        </w:rPr>
+      </w:pPr>
+      <w:r>
+        <w:rPr>
+          <w:color w:val="1F4E79" w:themeColor="accent1" w:themeShade="80"/>
+          <w:sz w:val="18"/>
+        </w:rPr>
+        <w:t>14. C# Interfaces</w:t>
+      </w:r>
+    </w:p>
+    <w:p>
+      <w:pPr>
+        <w:rPr>
+          <w:color w:val="1F4E79" w:themeColor="accent1" w:themeShade="80"/>
+          <w:sz w:val="18"/>
+        </w:rPr>
+      </w:pPr>
+      <w:r>
+        <w:rPr>
+          <w:color w:val="1F4E79" w:themeColor="accent1" w:themeShade="80"/>
+          <w:sz w:val="18"/>
+        </w:rPr>
+        <w:t>15. C# Exception Handling</w:t>
+      </w:r>
+    </w:p>
+    <w:p>
+      <w:pPr>
+        <w:rPr>
+          <w:color w:val="1F4E79" w:themeColor="accent1" w:themeShade="80"/>
+          <w:sz w:val="18"/>
+        </w:rPr>
+      </w:pPr>
+      <w:r>
+        <w:rPr>
+          <w:color w:val="1F4E79" w:themeColor="accent1" w:themeShade="80"/>
+          <w:sz w:val="18"/>
+        </w:rPr>
+        <w:t>16. C# File Handling</w:t>
+      </w:r>
+    </w:p>
+    <w:p>
+      <w:pPr>
+        <w:rPr>
+          <w:color w:val="1F4E79" w:themeColor="accent1" w:themeShade="80"/>
+          <w:sz w:val="18"/>
+        </w:rPr>
+      </w:pPr>
+      <w:r>
+        <w:rPr>
+          <w:color w:val="1F4E79" w:themeColor="accent1" w:themeShade="80"/>
+          <w:sz w:val="18"/>
+        </w:rPr>
+        <w:t>17. C# Generics</w:t>
+      </w:r>
+    </w:p>
+    <w:p>
+      <w:pPr>
+        <w:rPr>
+          <w:color w:val="1F4E79" w:themeColor="accent1" w:themeShade="80"/>
+          <w:sz w:val="18"/>
+        </w:rPr>
+      </w:pPr>
+      <w:r>
+        <w:rPr>
+          <w:color w:val="1F4E79" w:themeColor="accent1" w:themeShade="80"/>
+          <w:sz w:val="18"/>
+        </w:rPr>
+        <w:t>18. C# Delegates and Events</w:t>
+      </w:r>
+    </w:p>
+    <w:p>
+      <w:pPr>
+        <w:rPr>
+          <w:color w:val="1F4E79" w:themeColor="accent1" w:themeShade="80"/>
+          <w:sz w:val="18"/>
+        </w:rPr>
+      </w:pPr>
+      <w:r>
+        <w:rPr>
+          <w:color w:val="1F4E79" w:themeColor="accent1" w:themeShade="80"/>
+          <w:sz w:val="18"/>
+        </w:rPr>
+        <w:t>19. C# Lambda Expressions</w:t>
+      </w:r>
+    </w:p>
+    <w:p>
+      <w:pPr>
+        <w:rPr>
+          <w:color w:val="1F4E79" w:themeColor="accent1" w:themeShade="80"/>
+          <w:sz w:val="18"/>
+        </w:rPr>
+      </w:pPr>
+      <w:r>
+        <w:rPr>
+          <w:color w:val="1F4E79" w:themeColor="accent1" w:themeShade="80"/>
+          <w:sz w:val="18"/>
+        </w:rPr>
+        <w:t>20. C# LINQ (Language-Integrated Query)</w:t>
+      </w:r>
+    </w:p>
+    <w:p>
+      <w:pPr>
+        <w:rPr>
+          <w:color w:val="1F4E79" w:themeColor="accent1" w:themeShade="80"/>
+          <w:sz w:val="18"/>
+        </w:rPr>
+      </w:pPr>
+      <w:r>
+        <w:rPr>
+          <w:color w:val="1F4E79" w:themeColor="accent1" w:themeShade="80"/>
+          <w:sz w:val="18"/>
+        </w:rPr>
+        <w:t>21. C# Multithreading</w:t>
+      </w:r>
+    </w:p>
+    <w:p>
+      <w:pPr>
+        <w:rPr>
+          <w:color w:val="1F4E79" w:themeColor="accent1" w:themeShade="80"/>
+          <w:sz w:val="18"/>
+        </w:rPr>
+      </w:pPr>
+      <w:r>
+        <w:rPr>
+          <w:color w:val="1F4E79" w:themeColor="accent1" w:themeShade="80"/>
+          <w:sz w:val="18"/>
+        </w:rPr>
+        <w:t>22. C# Asynchronous Programming</w:t>
+      </w:r>
+    </w:p>
+    <w:p>
+      <w:pPr>
+        <w:rPr>
+          <w:color w:val="1F4E79" w:themeColor="accent1" w:themeShade="80"/>
+          <w:sz w:val="18"/>
+        </w:rPr>
+      </w:pPr>
+      <w:r>
+        <w:rPr>
+          <w:color w:val="1F4E79" w:themeColor="accent1" w:themeShade="80"/>
+          <w:sz w:val="18"/>
+        </w:rPr>
+        <w:t>23. C# Reflection</w:t>
+      </w:r>
+    </w:p>
+    <w:p>
+      <w:pPr>
+        <w:rPr>
+          <w:color w:val="1F4E79" w:themeColor="accent1" w:themeShade="80"/>
+          <w:sz w:val="18"/>
+        </w:rPr>
+      </w:pPr>
+      <w:r>
+        <w:rPr>
+          <w:color w:val="1F4E79" w:themeColor="accent1" w:themeShade="80"/>
+          <w:sz w:val="18"/>
+        </w:rPr>
+        <w:t>24. C# Attributes</w:t>
+      </w:r>
+    </w:p>
+    <w:p>
+      <w:pPr>
+        <w:rPr>
+          <w:color w:val="1F4E79" w:themeColor="accent1" w:themeShade="80"/>
+          <w:sz w:val="18"/>
+        </w:rPr>
+      </w:pPr>
+      <w:r>
+        <w:rPr>
+          <w:color w:val="1F4E79" w:themeColor="accent1" w:themeShade="80"/>
+          <w:sz w:val="18"/>
+        </w:rPr>
+        <w:t>25. C# Serialization</w:t>
+      </w:r>
+    </w:p>
+    <w:p>
+      <w:pPr>
+        <w:rPr>
+          <w:color w:val="1F4E79" w:themeColor="accent1" w:themeShade="80"/>
+          <w:sz w:val="18"/>
+        </w:rPr>
+      </w:pPr>
+      <w:r>
+        <w:rPr>
+          <w:color w:val="1F4E79" w:themeColor="accent1" w:themeShade="80"/>
+          <w:sz w:val="18"/>
+        </w:rPr>
+        <w:t>26. C# Networking and Web Services</w:t>
+      </w:r>
+    </w:p>
+    <w:p>
+      <w:pPr>
+        <w:rPr>
+          <w:color w:val="1F4E79" w:themeColor="accent1" w:themeShade="80"/>
+          <w:sz w:val="18"/>
+        </w:rPr>
+      </w:pPr>
+      <w:r>
+        <w:rPr>
+          <w:color w:val="1F4E79" w:themeColor="accent1" w:themeShade="80"/>
+          <w:sz w:val="18"/>
+        </w:rPr>
+        <w:t>27. C# Windows Forms</w:t>
+      </w:r>
+    </w:p>
+    <w:p>
+      <w:pPr>
+        <w:rPr>
+          <w:color w:val="1F4E79" w:themeColor="accent1" w:themeShade="80"/>
+          <w:sz w:val="18"/>
+        </w:rPr>
+      </w:pPr>
+      <w:r>
+        <w:rPr>
+          <w:color w:val="1F4E79" w:themeColor="accent1" w:themeShade="80"/>
+          <w:sz w:val="18"/>
+        </w:rPr>
+        <w:t>28. C# WPF (Windows Presentation Foundation)</w:t>
+      </w:r>
+    </w:p>
+    <w:p>
+      <w:pPr>
+        <w:rPr>
+          <w:color w:val="1F4E79" w:themeColor="accent1" w:themeShade="80"/>
+          <w:sz w:val="18"/>
+        </w:rPr>
+      </w:pPr>
+      <w:r>
+        <w:rPr>
+          <w:color w:val="1F4E79" w:themeColor="accent1" w:themeShade="80"/>
+          <w:sz w:val="18"/>
+        </w:rPr>
+        <w:t>29. C# ASP.NET</w:t>
+      </w:r>
+    </w:p>
+    <w:p>
+      <w:pPr>
+        <w:rPr>
+          <w:color w:val="1F4E79" w:themeColor="accent1" w:themeShade="80"/>
+          <w:sz w:val="18"/>
+        </w:rPr>
+      </w:pPr>
+      <w:r>
+        <w:rPr>
+          <w:color w:val="1F4E79" w:themeColor="accent1" w:themeShade="80"/>
+          <w:sz w:val="18"/>
+        </w:rPr>
+        <w:t>30. C# Entity Framework</w:t>
+      </w:r>
+    </w:p>
+    <w:p>
+      <w:pPr>
+        <w:rPr>
+          <w:color w:val="1F4E79" w:themeColor="accent1" w:themeShade="80"/>
+          <w:sz w:val="18"/>
+        </w:rPr>
+      </w:pPr>
+      <w:r>
+        <w:rPr>
+          <w:color w:val="1F4E79" w:themeColor="accent1" w:themeShade="80"/>
+          <w:sz w:val="18"/>
+        </w:rPr>
+        <w:t>31. C# Unity Game Development</w:t>
+      </w:r>
+    </w:p>
+    <w:p>
+      <w:pPr>
+        <w:rPr>
+          <w:color w:val="1F4E79" w:themeColor="accent1" w:themeShade="80"/>
+          <w:sz w:val="18"/>
+        </w:rPr>
+      </w:pPr>
+      <w:r>
+        <w:rPr>
+          <w:color w:val="1F4E79" w:themeColor="accent1" w:themeShade="80"/>
+          <w:sz w:val="18"/>
+        </w:rPr>
+        <w:t>32. C# Xamarin for Cross-Platform Development</w:t>
+      </w:r>
+    </w:p>
+    <w:p>
+      <w:pPr>
+        <w:rPr>
+          <w:color w:val="1F4E79" w:themeColor="accent1" w:themeShade="80"/>
+          <w:sz w:val="18"/>
+        </w:rPr>
+      </w:pPr>
+      <w:r>
+        <w:rPr>
+          <w:color w:val="1F4E79" w:themeColor="accent1" w:themeShade="80"/>
+          <w:sz w:val="18"/>
+        </w:rPr>
+        <w:t>33. C# .NET Core</w:t>
+      </w:r>
+    </w:p>
+    <w:p>
+      <w:pPr>
+        <w:rPr>
+          <w:color w:val="1F4E79" w:themeColor="accent1" w:themeShade="80"/>
+          <w:sz w:val="18"/>
+        </w:rPr>
+      </w:pPr>
+      <w:r>
+        <w:rPr>
+          <w:color w:val="1F4E79" w:themeColor="accent1" w:themeShade="80"/>
+          <w:sz w:val="18"/>
+        </w:rPr>
+        <w:t>34. C# Debugging and Profiling</w:t>
+      </w:r>
+    </w:p>
+    <w:p>
+      <w:pPr>
+        <w:rPr>
+          <w:color w:val="1F4E79" w:themeColor="accent1" w:themeShade="80"/>
+          <w:sz w:val="18"/>
+        </w:rPr>
+      </w:pPr>
+      <w:r>
+        <w:rPr>
+          <w:color w:val="1F4E79" w:themeColor="accent1" w:themeShade="80"/>
+          <w:sz w:val="18"/>
+        </w:rPr>
+        <w:t>35. C# Performance Optimization</w:t>
+      </w:r>
+    </w:p>
+    <w:p>
+      <w:pPr>
+        <w:rPr>
+          <w:color w:val="1F4E79" w:themeColor="accent1" w:themeShade="80"/>
+          <w:sz w:val="18"/>
+        </w:rPr>
+      </w:pPr>
+      <w:r>
+        <w:rPr>
+          <w:color w:val="1F4E79" w:themeColor="accent1" w:themeShade="80"/>
+          <w:sz w:val="18"/>
+        </w:rPr>
+        <w:t>36. C# Security Best Practices</w:t>
+      </w:r>
+    </w:p>
+    <w:p>
+      <w:pPr>
+        <w:rPr>
+          <w:color w:val="1F4E79" w:themeColor="accent1" w:themeShade="80"/>
+          <w:sz w:val="18"/>
+        </w:rPr>
+      </w:pPr>
+      <w:r>
+        <w:rPr>
+          <w:color w:val="1F4E79" w:themeColor="accent1" w:themeShade="80"/>
+          <w:sz w:val="18"/>
+        </w:rPr>
+        <w:t>37. C# Design Patterns</w:t>
+      </w:r>
+    </w:p>
+    <w:p>
+      <w:pPr>
+        <w:rPr>
+          <w:color w:val="1F4E79" w:themeColor="accent1" w:themeShade="80"/>
+          <w:sz w:val="18"/>
+        </w:rPr>
+      </w:pPr>
+      <w:r>
+        <w:rPr>
+          <w:color w:val="1F4E79" w:themeColor="accent1" w:themeShade="80"/>
+          <w:sz w:val="18"/>
+        </w:rPr>
+        <w:t>38. C# SOLID Principles</w:t>
+      </w:r>
+    </w:p>
+    <w:p>
+      <w:pPr>
+        <w:rPr>
+          <w:color w:val="1F4E79" w:themeColor="accent1" w:themeShade="80"/>
+          <w:sz w:val="18"/>
+        </w:rPr>
+      </w:pPr>
+      <w:r>
+        <w:rPr>
+          <w:color w:val="1F4E79" w:themeColor="accent1" w:themeShade="80"/>
+          <w:sz w:val="18"/>
+        </w:rPr>
+        <w:t>39. C# Unit Testing</w:t>
+      </w:r>
+    </w:p>
+    <w:p>
+      <w:pPr>
+        <w:rPr>
+          <w:color w:val="1F4E79" w:themeColor="accent1" w:themeShade="80"/>
+          <w:sz w:val="18"/>
+        </w:rPr>
+      </w:pPr>
+      <w:r>
+        <w:rPr>
+          <w:color w:val="1F4E79" w:themeColor="accent1" w:themeShade="80"/>
+          <w:sz w:val="18"/>
+        </w:rPr>
+        <w:t>40. C# Continuous Integration and Deployment (CI/CD)</w:t>
+      </w:r>
+    </w:p>
+    <w:p>
+      <w:pPr>
+        <w:rPr>
+          <w:color w:val="1F4E79" w:themeColor="accent1" w:themeShade="80"/>
+          <w:sz w:val="18"/>
+        </w:rPr>
+      </w:pPr>
+      <w:r>
+        <w:rPr>
+          <w:color w:val="1F4E79" w:themeColor="accent1" w:themeShade="80"/>
+          <w:sz w:val="18"/>
+        </w:rPr>
+        <w:t>41. C# Dependency Injection</w:t>
+      </w:r>
+    </w:p>
+    <w:p>
+      <w:pPr>
+        <w:rPr>
+          <w:color w:val="1F4E79" w:themeColor="accent1" w:themeShade="80"/>
+          <w:sz w:val="18"/>
+        </w:rPr>
+      </w:pPr>
+      <w:r>
+        <w:rPr>
+          <w:color w:val="1F4E79" w:themeColor="accent1" w:themeShade="80"/>
+          <w:sz w:val="18"/>
+        </w:rPr>
+        <w:t>42. C# Microservices</w:t>
+      </w:r>
+    </w:p>
+    <w:p>
+      <w:pPr>
+        <w:rPr>
+          <w:color w:val="1F4E79" w:themeColor="accent1" w:themeShade="80"/>
+          <w:sz w:val="18"/>
+        </w:rPr>
+      </w:pPr>
+      <w:r>
+        <w:rPr>
+          <w:color w:val="1F4E79" w:themeColor="accent1" w:themeShade="80"/>
+          <w:sz w:val="18"/>
+        </w:rPr>
+        <w:t>43. C# Cloud Computing (Azure, AWS)</w:t>
+      </w:r>
+    </w:p>
+    <w:p>
+      <w:pPr>
+        <w:rPr>
+          <w:color w:val="1F4E79" w:themeColor="accent1" w:themeShade="80"/>
+          <w:sz w:val="18"/>
+        </w:rPr>
+      </w:pPr>
+      <w:r>
+        <w:rPr>
+          <w:color w:val="1F4E79" w:themeColor="accent1" w:themeShade="80"/>
+          <w:sz w:val="18"/>
+        </w:rPr>
+        <w:t>44. C# IoT (Internet of Things) Development</w:t>
+      </w:r>
+    </w:p>
+    <w:p>
+      <w:pPr>
+        <w:rPr>
+          <w:color w:val="1F4E79" w:themeColor="accent1" w:themeShade="80"/>
+          <w:sz w:val="18"/>
+        </w:rPr>
+      </w:pPr>
+      <w:r>
+        <w:rPr>
+          <w:color w:val="1F4E79" w:themeColor="accent1" w:themeShade="80"/>
+          <w:sz w:val="18"/>
+        </w:rPr>
+        <w:t>45. C# Machine Learning with ML.NET</w:t>
+      </w:r>
+    </w:p>
+    <w:p>
+      <w:pPr>
+        <w:rPr>
+          <w:color w:val="1F4E79" w:themeColor="accent1" w:themeShade="80"/>
+          <w:sz w:val="18"/>
+        </w:rPr>
+      </w:pPr>
+      <w:r>
+        <w:rPr>
+          <w:color w:val="1F4E79" w:themeColor="accent1" w:themeShade="80"/>
+          <w:sz w:val="18"/>
+        </w:rPr>
+        <w:t>46. C# Blockchain Development</w:t>
+      </w:r>
+    </w:p>
+    <w:p>
+      <w:pPr>
+        <w:rPr>
+          <w:color w:val="1F4E79" w:themeColor="accent1" w:themeShade="80"/>
+          <w:sz w:val="18"/>
+        </w:rPr>
+      </w:pPr>
+      <w:r>
+        <w:rPr>
+          <w:color w:val="1F4E79" w:themeColor="accent1" w:themeShade="80"/>
+          <w:sz w:val="18"/>
+        </w:rPr>
+        <w:lastRenderedPageBreak/>
+        <w:t>47. C# AR/VR (Augmented Reality/Virtual Reality) Development</w:t>
+      </w:r>
+    </w:p>
+    <w:p>
+      <w:pPr>
+        <w:rPr>
+          <w:color w:val="1F4E79" w:themeColor="accent1" w:themeShade="80"/>
+          <w:sz w:val="18"/>
+        </w:rPr>
+      </w:pPr>
+      <w:r>
+        <w:rPr>
+          <w:color w:val="1F4E79" w:themeColor="accent1" w:themeShade="80"/>
+          <w:sz w:val="18"/>
+        </w:rPr>
+        <w:t>48. C# Game Development with Unity</w:t>
+      </w:r>
+    </w:p>
+    <w:p>
+      <w:pPr>
+        <w:rPr>
+          <w:color w:val="1F4E79" w:themeColor="accent1" w:themeShade="80"/>
+          <w:sz w:val="18"/>
+        </w:rPr>
+      </w:pPr>
+      <w:r>
+        <w:rPr>
+          <w:color w:val="1F4E79" w:themeColor="accent1" w:themeShade="80"/>
+          <w:sz w:val="18"/>
+        </w:rPr>
+        <w:t>49. C# Mobile App Development with Xamarin</w:t>
+      </w:r>
+    </w:p>
+    <w:p>
+      <w:pPr>
+        <w:rPr>
+          <w:color w:val="1F4E79" w:themeColor="accent1" w:themeShade="80"/>
+          <w:sz w:val="18"/>
+        </w:rPr>
+      </w:pPr>
+      <w:r>
+        <w:rPr>
+          <w:color w:val="1F4E79" w:themeColor="accent1" w:themeShade="80"/>
+          <w:sz w:val="18"/>
+        </w:rPr>
+        <w:t>50. C# Web Development with ASP.NET Core</w:t>
+      </w:r>
+    </w:p>
+    <w:p>
+      <w:pPr>
+        <w:rPr>
+          <w:color w:val="1F4E79" w:themeColor="accent1" w:themeShade="80"/>
+          <w:sz w:val="18"/>
+        </w:rPr>
+      </w:pPr>
+    </w:p>
+    <w:p>
+      <w:pPr>
+        <w:rPr>
+          <w:color w:val="1F4E79" w:themeColor="accent1" w:themeShade="80"/>
+          <w:sz w:val="18"/>
+        </w:rPr>
+      </w:pPr>
+      <w:r>
+        <w:rPr>
+          <w:color w:val="1F4E79" w:themeColor="accent1" w:themeShade="80"/>
+          <w:sz w:val="18"/>
+        </w:rPr>
+        <w:t>These topics cover a wide range of fundamental and advanced concepts in C# programming, providing a solid foundation for learning and mastering the language.</w:t>
+      </w:r>
+    </w:p>
+    <w:p>
+      <w:pPr>
+        <w:rPr>
+          <w:color w:val="1F4E79" w:themeColor="accent1" w:themeShade="80"/>
+          <w:sz w:val="18"/>
+        </w:rPr>
+      </w:pPr>
+    </w:p>
+    <w:p>
+      <w:pPr>
+        <w:rPr>
+          <w:color w:val="1F4E79" w:themeColor="accent1" w:themeShade="80"/>
+          <w:sz w:val="18"/>
+        </w:rPr>
+      </w:pPr>
+      <w:r>
+        <w:rPr>
+          <w:color w:val="1F4E79" w:themeColor="accent1" w:themeShade="80"/>
+          <w:sz w:val="18"/>
+        </w:rPr>
+        <w:t>I hope this list helps you navigate the diverse landscape of C# programming topics! If you have any further questions or need more details on specific topics, feel free to ask.</w:t>
+      </w:r>
+    </w:p>
+    <w:p>
+      <w:pPr>
+        <w:rPr>
+          <w:color w:val="1F4E79" w:themeColor="accent1" w:themeShade="80"/>
+          <w:sz w:val="18"/>
+        </w:rPr>
+      </w:pPr>
+    </w:p>
+    <w:p>
+      <w:pPr>
+        <w:rPr>
+          <w:color w:val="1F4E79" w:themeColor="accent1" w:themeShade="80"/>
+          <w:sz w:val="18"/>
+        </w:rPr>
+      </w:pPr>
+      <w:r>
+        <w:rPr>
+          <w:color w:val="1F4E79" w:themeColor="accent1" w:themeShade="80"/>
+          <w:sz w:val="18"/>
+        </w:rPr>
         <w:t>===================================================================</w:t>
       </w:r>
     </w:p>
@@ -2145,6 +3002,29 @@
           <w:sz w:val="18"/>
         </w:rPr>
       </w:pPr>
+    </w:p>
+    <w:p>
+      <w:pPr>
+        <w:rPr>
+          <w:color w:val="1F4E79" w:themeColor="accent1" w:themeShade="80"/>
+          <w:sz w:val="18"/>
+        </w:rPr>
+      </w:pPr>
+      <w:r>
+        <w:rPr>
+          <w:color w:val="1F4E79" w:themeColor="accent1" w:themeShade="80"/>
+          <w:sz w:val="18"/>
+        </w:rPr>
+        <w:t>===================================================================</w:t>
+      </w:r>
+    </w:p>
+    <w:p>
+      <w:pPr>
+        <w:rPr>
+          <w:color w:val="1F4E79" w:themeColor="accent1" w:themeShade="80"/>
+          <w:sz w:val="18"/>
+        </w:rPr>
+      </w:pPr>
       <w:r>
         <w:rPr>
           <w:color w:val="1F4E79" w:themeColor="accent1" w:themeShade="80"/>
@@ -2950,6 +3830,7 @@
           <w:color w:val="1F4E79" w:themeColor="accent1" w:themeShade="80"/>
           <w:sz w:val="18"/>
         </w:rPr>
+        <w:lastRenderedPageBreak/>
         <w:t>36. Pimpl idiom and compiler firewall</w:t>
       </w:r>
     </w:p>
@@ -3779,530 +4660,530 @@
           <w:color w:val="1F4E79" w:themeColor="accent1" w:themeShade="80"/>
           <w:sz w:val="18"/>
         </w:rPr>
+        <w:t xml:space="preserve">   - Gain experience in code review techniques and tools</w:t>
+      </w:r>
+    </w:p>
+    <w:p>
+      <w:pPr>
+        <w:rPr>
+          <w:color w:val="1F4E79" w:themeColor="accent1" w:themeShade="80"/>
+          <w:sz w:val="18"/>
+        </w:rPr>
+      </w:pPr>
+      <w:r>
+        <w:rPr>
+          <w:color w:val="1F4E79" w:themeColor="accent1" w:themeShade="80"/>
+          <w:sz w:val="18"/>
+        </w:rPr>
+        <w:t xml:space="preserve">   - Understand common security vulnerabilities and how to identify them</w:t>
+      </w:r>
+    </w:p>
+    <w:p>
+      <w:pPr>
+        <w:rPr>
+          <w:color w:val="1F4E79" w:themeColor="accent1" w:themeShade="80"/>
+          <w:sz w:val="18"/>
+        </w:rPr>
+      </w:pPr>
+      <w:r>
+        <w:rPr>
+          <w:color w:val="1F4E79" w:themeColor="accent1" w:themeShade="80"/>
+          <w:sz w:val="18"/>
+        </w:rPr>
+        <w:t xml:space="preserve">   - Contribute to open-source projects and review other developers' code</w:t>
+      </w:r>
+    </w:p>
+    <w:p>
+      <w:pPr>
+        <w:rPr>
+          <w:color w:val="1F4E79" w:themeColor="accent1" w:themeShade="80"/>
+          <w:sz w:val="18"/>
+        </w:rPr>
+      </w:pPr>
+    </w:p>
+    <w:p>
+      <w:pPr>
+        <w:rPr>
+          <w:color w:val="1F4E79" w:themeColor="accent1" w:themeShade="80"/>
+          <w:sz w:val="18"/>
+        </w:rPr>
+      </w:pPr>
+      <w:r>
+        <w:rPr>
+          <w:color w:val="1F4E79" w:themeColor="accent1" w:themeShade="80"/>
+          <w:sz w:val="18"/>
+        </w:rPr>
+        <w:t>7. Time and effort required:</w:t>
+      </w:r>
+    </w:p>
+    <w:p>
+      <w:pPr>
+        <w:rPr>
+          <w:color w:val="1F4E79" w:themeColor="accent1" w:themeShade="80"/>
+          <w:sz w:val="18"/>
+        </w:rPr>
+      </w:pPr>
+      <w:r>
+        <w:rPr>
+          <w:color w:val="1F4E79" w:themeColor="accent1" w:themeShade="80"/>
+          <w:sz w:val="18"/>
+        </w:rPr>
+        <w:t xml:space="preserve">   - Mastering C++ is a continuous journey that can take several years of dedicated practice and learning</w:t>
+      </w:r>
+    </w:p>
+    <w:p>
+      <w:pPr>
+        <w:rPr>
+          <w:color w:val="1F4E79" w:themeColor="accent1" w:themeShade="80"/>
+          <w:sz w:val="18"/>
+        </w:rPr>
+      </w:pPr>
+      <w:r>
+        <w:rPr>
+          <w:color w:val="1F4E79" w:themeColor="accent1" w:themeShade="80"/>
+          <w:sz w:val="18"/>
+        </w:rPr>
+        <w:t xml:space="preserve">   - The time required varies based on individual learning pace and prior programming experience</w:t>
+      </w:r>
+    </w:p>
+    <w:p>
+      <w:pPr>
+        <w:rPr>
+          <w:color w:val="1F4E79" w:themeColor="accent1" w:themeShade="80"/>
+          <w:sz w:val="18"/>
+        </w:rPr>
+      </w:pPr>
+      <w:r>
+        <w:rPr>
+          <w:color w:val="1F4E79" w:themeColor="accent1" w:themeShade="80"/>
+          <w:sz w:val="18"/>
+        </w:rPr>
+        <w:t xml:space="preserve">   - Consistently allocate time for coding, reading, and exploring new concepts</w:t>
+      </w:r>
+    </w:p>
+    <w:p>
+      <w:pPr>
+        <w:rPr>
+          <w:color w:val="1F4E79" w:themeColor="accent1" w:themeShade="80"/>
+          <w:sz w:val="18"/>
+        </w:rPr>
+      </w:pPr>
+    </w:p>
+    <w:p>
+      <w:pPr>
+        <w:rPr>
+          <w:color w:val="1F4E79" w:themeColor="accent1" w:themeShade="80"/>
+          <w:sz w:val="18"/>
+        </w:rPr>
+      </w:pPr>
+      <w:r>
+        <w:rPr>
+          <w:color w:val="1F4E79" w:themeColor="accent1" w:themeShade="80"/>
+          <w:sz w:val="18"/>
+        </w:rPr>
+        <w:t>8. Math involved in complex aspects:</w:t>
+      </w:r>
+    </w:p>
+    <w:p>
+      <w:pPr>
+        <w:rPr>
+          <w:color w:val="1F4E79" w:themeColor="accent1" w:themeShade="80"/>
+          <w:sz w:val="18"/>
+        </w:rPr>
+      </w:pPr>
+      <w:r>
+        <w:rPr>
+          <w:color w:val="1F4E79" w:themeColor="accent1" w:themeShade="80"/>
+          <w:sz w:val="18"/>
+        </w:rPr>
+        <w:t xml:space="preserve">   - Discrete mathematics and logic for understanding algorithms and data structures</w:t>
+      </w:r>
+    </w:p>
+    <w:p>
+      <w:pPr>
+        <w:rPr>
+          <w:color w:val="1F4E79" w:themeColor="accent1" w:themeShade="80"/>
+          <w:sz w:val="18"/>
+        </w:rPr>
+      </w:pPr>
+      <w:r>
+        <w:rPr>
+          <w:color w:val="1F4E79" w:themeColor="accent1" w:themeShade="80"/>
+          <w:sz w:val="18"/>
+        </w:rPr>
+        <w:t xml:space="preserve">   - Linear algebra for computer graphics and numerical computations</w:t>
+      </w:r>
+    </w:p>
+    <w:p>
+      <w:pPr>
+        <w:rPr>
+          <w:color w:val="1F4E79" w:themeColor="accent1" w:themeShade="80"/>
+          <w:sz w:val="18"/>
+        </w:rPr>
+      </w:pPr>
+      <w:r>
+        <w:rPr>
+          <w:color w:val="1F4E79" w:themeColor="accent1" w:themeShade="80"/>
+          <w:sz w:val="18"/>
+        </w:rPr>
+        <w:t xml:space="preserve">   - Probability and statistics for analyzing algorithms and performance</w:t>
+      </w:r>
+    </w:p>
+    <w:p>
+      <w:pPr>
+        <w:rPr>
+          <w:color w:val="1F4E79" w:themeColor="accent1" w:themeShade="80"/>
+          <w:sz w:val="18"/>
+        </w:rPr>
+      </w:pPr>
+      <w:r>
+        <w:rPr>
+          <w:color w:val="1F4E79" w:themeColor="accent1" w:themeShade="80"/>
+          <w:sz w:val="18"/>
+        </w:rPr>
+        <w:t xml:space="preserve">   - Calculus for understanding mathematical concepts used in certain domains (e.g., physics simulations)</w:t>
+      </w:r>
+    </w:p>
+    <w:p>
+      <w:pPr>
+        <w:rPr>
+          <w:color w:val="1F4E79" w:themeColor="accent1" w:themeShade="80"/>
+          <w:sz w:val="18"/>
+        </w:rPr>
+      </w:pPr>
+    </w:p>
+    <w:p>
+      <w:pPr>
+        <w:rPr>
+          <w:color w:val="1F4E79" w:themeColor="accent1" w:themeShade="80"/>
+          <w:sz w:val="18"/>
+        </w:rPr>
+      </w:pPr>
+      <w:r>
+        <w:rPr>
+          <w:color w:val="1F4E79" w:themeColor="accent1" w:themeShade="80"/>
+          <w:sz w:val="18"/>
+        </w:rPr>
+        <w:t>Remember, mastering C++ is a gradual process that requires patience, perseverance, and a willingness to learn. Start with the fundamentals, work on projects, and continuously challenge yourself to tackle more complex topics. Engage with the C++ community, seek mentorship, and never stop learning. With dedication and practice, you can achieve your goal of becoming a proficient C++ developer.</w:t>
+      </w:r>
+    </w:p>
+    <w:p>
+      <w:pPr>
+        <w:rPr>
+          <w:color w:val="1F4E79" w:themeColor="accent1" w:themeShade="80"/>
+          <w:sz w:val="18"/>
+        </w:rPr>
+      </w:pPr>
+    </w:p>
+    <w:p>
+      <w:pPr>
+        <w:rPr>
+          <w:color w:val="1F4E79" w:themeColor="accent1" w:themeShade="80"/>
+          <w:sz w:val="18"/>
+        </w:rPr>
+      </w:pPr>
+      <w:r>
+        <w:rPr>
+          <w:color w:val="1F4E79" w:themeColor="accent1" w:themeShade="80"/>
+          <w:sz w:val="18"/>
+        </w:rPr>
+        <w:t>++=====================++</w:t>
+      </w:r>
+    </w:p>
+    <w:p>
+      <w:pPr>
+        <w:rPr>
+          <w:color w:val="1F4E79" w:themeColor="accent1" w:themeShade="80"/>
+          <w:sz w:val="18"/>
+        </w:rPr>
+      </w:pPr>
+      <w:r>
+        <w:rPr>
+          <w:color w:val="1F4E79" w:themeColor="accent1" w:themeShade="80"/>
+          <w:sz w:val="18"/>
+        </w:rPr>
+        <w:t>++=====================++llama30b-Instruct-70</w:t>
+      </w:r>
+    </w:p>
+    <w:p>
+      <w:pPr>
+        <w:rPr>
+          <w:color w:val="1F4E79" w:themeColor="accent1" w:themeShade="80"/>
+          <w:sz w:val="18"/>
+        </w:rPr>
+      </w:pPr>
+      <w:r>
+        <w:rPr>
+          <w:color w:val="1F4E79" w:themeColor="accent1" w:themeShade="80"/>
+          <w:sz w:val="18"/>
+        </w:rPr>
+        <w:t>Mastering C++! That's a noble pursuit indeed. It's a challenging language that requires dedication, persistence, and a willingness to learn. Here's a comprehensive guide to help you on your journey:</w:t>
+      </w:r>
+    </w:p>
+    <w:p>
+      <w:pPr>
+        <w:rPr>
+          <w:color w:val="1F4E79" w:themeColor="accent1" w:themeShade="80"/>
+          <w:sz w:val="18"/>
+        </w:rPr>
+      </w:pPr>
+    </w:p>
+    <w:p>
+      <w:pPr>
+        <w:rPr>
+          <w:color w:val="1F4E79" w:themeColor="accent1" w:themeShade="80"/>
+          <w:sz w:val="18"/>
+        </w:rPr>
+      </w:pPr>
+      <w:r>
+        <w:rPr>
+          <w:color w:val="1F4E79" w:themeColor="accent1" w:themeShade="80"/>
+          <w:sz w:val="18"/>
+        </w:rPr>
+        <w:t>**Foundational Books**</w:t>
+      </w:r>
+    </w:p>
+    <w:p>
+      <w:pPr>
+        <w:rPr>
+          <w:color w:val="1F4E79" w:themeColor="accent1" w:themeShade="80"/>
+          <w:sz w:val="18"/>
+        </w:rPr>
+      </w:pPr>
+    </w:p>
+    <w:p>
+      <w:pPr>
+        <w:rPr>
+          <w:color w:val="1F4E79" w:themeColor="accent1" w:themeShade="80"/>
+          <w:sz w:val="18"/>
+        </w:rPr>
+      </w:pPr>
+      <w:r>
+        <w:rPr>
+          <w:color w:val="1F4E79" w:themeColor="accent1" w:themeShade="80"/>
+          <w:sz w:val="18"/>
+        </w:rPr>
+        <w:t>1. **"The C++ Programming Language" by Bjarne Stroustrup**: This is the definitive book on C++ by its creator. It's a thorough and authoritative guide that covers the language's core features and principles.</w:t>
+      </w:r>
+    </w:p>
+    <w:p>
+      <w:pPr>
+        <w:rPr>
+          <w:color w:val="1F4E79" w:themeColor="accent1" w:themeShade="80"/>
+          <w:sz w:val="18"/>
+        </w:rPr>
+      </w:pPr>
+      <w:r>
+        <w:rPr>
+          <w:color w:val="1F4E79" w:themeColor="accent1" w:themeShade="80"/>
+          <w:sz w:val="18"/>
+        </w:rPr>
+        <w:t>2. **"C++ Primer" by Lippman, Lajoie, and Moo**: A popular and accessible introduction to C++ that covers the basics and beyond.</w:t>
+      </w:r>
+    </w:p>
+    <w:p>
+      <w:pPr>
+        <w:rPr>
+          <w:color w:val="1F4E79" w:themeColor="accent1" w:themeShade="80"/>
+          <w:sz w:val="18"/>
+        </w:rPr>
+      </w:pPr>
+      <w:r>
+        <w:rPr>
+          <w:color w:val="1F4E79" w:themeColor="accent1" w:themeShade="80"/>
+          <w:sz w:val="18"/>
+        </w:rPr>
+        <w:t>3. **"Effective C++" by Scott Meyers**: A must-read for any C++ developer, this book provides 55 specific ways to improve your C++ programs and designs.</w:t>
+      </w:r>
+    </w:p>
+    <w:p>
+      <w:pPr>
+        <w:rPr>
+          <w:color w:val="1F4E79" w:themeColor="accent1" w:themeShade="80"/>
+          <w:sz w:val="18"/>
+        </w:rPr>
+      </w:pPr>
+      <w:r>
+        <w:rPr>
+          <w:color w:val="1F4E79" w:themeColor="accent1" w:themeShade="80"/>
+          <w:sz w:val="18"/>
+        </w:rPr>
+        <w:t>4. **"C++ Templates: The Complete Guide" by David Vandevoorde and Nicolai M. Josuttis**: A comprehensive guide to C++ templates, which are a crucial aspect of the language.</w:t>
+      </w:r>
+    </w:p>
+    <w:p>
+      <w:pPr>
+        <w:rPr>
+          <w:color w:val="1F4E79" w:themeColor="accent1" w:themeShade="80"/>
+          <w:sz w:val="18"/>
+        </w:rPr>
+      </w:pPr>
+    </w:p>
+    <w:p>
+      <w:pPr>
+        <w:rPr>
+          <w:color w:val="1F4E79" w:themeColor="accent1" w:themeShade="80"/>
+          <w:sz w:val="18"/>
+        </w:rPr>
+      </w:pPr>
+      <w:r>
+        <w:rPr>
+          <w:color w:val="1F4E79" w:themeColor="accent1" w:themeShade="80"/>
+          <w:sz w:val="18"/>
+        </w:rPr>
+        <w:t>**Advanced Topics Books**</w:t>
+      </w:r>
+    </w:p>
+    <w:p>
+      <w:pPr>
+        <w:rPr>
+          <w:color w:val="1F4E79" w:themeColor="accent1" w:themeShade="80"/>
+          <w:sz w:val="18"/>
+        </w:rPr>
+      </w:pPr>
+    </w:p>
+    <w:p>
+      <w:pPr>
+        <w:rPr>
+          <w:color w:val="1F4E79" w:themeColor="accent1" w:themeShade="80"/>
+          <w:sz w:val="18"/>
+        </w:rPr>
+      </w:pPr>
+      <w:r>
+        <w:rPr>
+          <w:color w:val="1F4E79" w:themeColor="accent1" w:themeShade="80"/>
+          <w:sz w:val="18"/>
+        </w:rPr>
+        <w:t>1. **"Modern C++ Design" by Andrei Alexandrescu**: A book that explores advanced C++ design techniques, including policy-based design and meta-programming.</w:t>
+      </w:r>
+    </w:p>
+    <w:p>
+      <w:pPr>
+        <w:rPr>
+          <w:color w:val="1F4E79" w:themeColor="accent1" w:themeShade="80"/>
+          <w:sz w:val="18"/>
+        </w:rPr>
+      </w:pPr>
+      <w:r>
+        <w:rPr>
+          <w:color w:val="1F4E79" w:themeColor="accent1" w:themeShade="80"/>
+          <w:sz w:val="18"/>
+        </w:rPr>
+        <w:t>2. **"C++ Concurrency in Action" by Anthony Williams**: A detailed guide to concurrent programming in C++, covering the C++11 and C++14 standards.</w:t>
+      </w:r>
+    </w:p>
+    <w:p>
+      <w:pPr>
+        <w:rPr>
+          <w:color w:val="1F4E79" w:themeColor="accent1" w:themeShade="80"/>
+          <w:sz w:val="18"/>
+        </w:rPr>
+      </w:pPr>
+      <w:r>
+        <w:rPr>
+          <w:color w:val="1F4E79" w:themeColor="accent1" w:themeShade="80"/>
+          <w:sz w:val="18"/>
+        </w:rPr>
+        <w:t>3. **"The C++ Standard Library" by Nicolai M. Josuttis**: A thorough reference to the C++ Standard Library, covering containers, algorithms, and more.</w:t>
+      </w:r>
+    </w:p>
+    <w:p>
+      <w:pPr>
+        <w:rPr>
+          <w:color w:val="1F4E79" w:themeColor="accent1" w:themeShade="80"/>
+          <w:sz w:val="18"/>
+        </w:rPr>
+      </w:pPr>
+      <w:r>
+        <w:rPr>
+          <w:color w:val="1F4E79" w:themeColor="accent1" w:themeShade="80"/>
+          <w:sz w:val="18"/>
+        </w:rPr>
+        <w:t>4. **"Advanced C++ Metaprogramming" by Davide Di Gennaro**: A book that delves into the depths of C++ metaprogramming, including template metaprogramming and SFINAE.</w:t>
+      </w:r>
+    </w:p>
+    <w:p>
+      <w:pPr>
+        <w:rPr>
+          <w:color w:val="1F4E79" w:themeColor="accent1" w:themeShade="80"/>
+          <w:sz w:val="18"/>
+        </w:rPr>
+      </w:pPr>
+    </w:p>
+    <w:p>
+      <w:pPr>
+        <w:rPr>
+          <w:color w:val="1F4E79" w:themeColor="accent1" w:themeShade="80"/>
+          <w:sz w:val="18"/>
+        </w:rPr>
+      </w:pPr>
+      <w:r>
+        <w:rPr>
+          <w:color w:val="1F4E79" w:themeColor="accent1" w:themeShade="80"/>
+          <w:sz w:val="18"/>
+        </w:rPr>
+        <w:t>**Intricacies and Skills Needed**</w:t>
+      </w:r>
+    </w:p>
+    <w:p>
+      <w:pPr>
+        <w:rPr>
+          <w:color w:val="1F4E79" w:themeColor="accent1" w:themeShade="80"/>
+          <w:sz w:val="18"/>
+        </w:rPr>
+      </w:pPr>
+    </w:p>
+    <w:p>
+      <w:pPr>
+        <w:rPr>
+          <w:color w:val="1F4E79" w:themeColor="accent1" w:themeShade="80"/>
+          <w:sz w:val="18"/>
+        </w:rPr>
+      </w:pPr>
+      <w:r>
+        <w:rPr>
+          <w:color w:val="1F4E79" w:themeColor="accent1" w:themeShade="80"/>
+          <w:sz w:val="18"/>
+        </w:rPr>
+        <w:t>To master C++, you'll need to develop the following skills:</w:t>
+      </w:r>
+    </w:p>
+    <w:p>
+      <w:pPr>
+        <w:rPr>
+          <w:color w:val="1F4E79" w:themeColor="accent1" w:themeShade="80"/>
+          <w:sz w:val="18"/>
+        </w:rPr>
+      </w:pPr>
+    </w:p>
+    <w:p>
+      <w:pPr>
+        <w:rPr>
+          <w:color w:val="1F4E79" w:themeColor="accent1" w:themeShade="80"/>
+          <w:sz w:val="18"/>
+        </w:rPr>
+      </w:pPr>
+      <w:r>
+        <w:rPr>
+          <w:color w:val="1F4E79" w:themeColor="accent1" w:themeShade="80"/>
+          <w:sz w:val="18"/>
+        </w:rPr>
+        <w:t>1. **Solid understanding of computer science fundamentals**: C++ builds upon concepts like algorithms, data structures, and software design patterns.</w:t>
+      </w:r>
+    </w:p>
+    <w:p>
+      <w:pPr>
+        <w:rPr>
+          <w:color w:val="1F4E79" w:themeColor="accent1" w:themeShade="80"/>
+          <w:sz w:val="18"/>
+        </w:rPr>
+      </w:pPr>
+      <w:r>
+        <w:rPr>
+          <w:color w:val="1F4E79" w:themeColor="accent1" w:themeShade="80"/>
+          <w:sz w:val="18"/>
+        </w:rPr>
         <w:lastRenderedPageBreak/>
-        <w:t xml:space="preserve">   - Gain experience in code review techniques and tools</w:t>
-      </w:r>
-    </w:p>
-    <w:p>
-      <w:pPr>
-        <w:rPr>
-          <w:color w:val="1F4E79" w:themeColor="accent1" w:themeShade="80"/>
-          <w:sz w:val="18"/>
-        </w:rPr>
-      </w:pPr>
-      <w:r>
-        <w:rPr>
-          <w:color w:val="1F4E79" w:themeColor="accent1" w:themeShade="80"/>
-          <w:sz w:val="18"/>
-        </w:rPr>
-        <w:t xml:space="preserve">   - Understand common security vulnerabilities and how to identify them</w:t>
-      </w:r>
-    </w:p>
-    <w:p>
-      <w:pPr>
-        <w:rPr>
-          <w:color w:val="1F4E79" w:themeColor="accent1" w:themeShade="80"/>
-          <w:sz w:val="18"/>
-        </w:rPr>
-      </w:pPr>
-      <w:r>
-        <w:rPr>
-          <w:color w:val="1F4E79" w:themeColor="accent1" w:themeShade="80"/>
-          <w:sz w:val="18"/>
-        </w:rPr>
-        <w:t xml:space="preserve">   - Contribute to open-source projects and review other developers' code</w:t>
-      </w:r>
-    </w:p>
-    <w:p>
-      <w:pPr>
-        <w:rPr>
-          <w:color w:val="1F4E79" w:themeColor="accent1" w:themeShade="80"/>
-          <w:sz w:val="18"/>
-        </w:rPr>
-      </w:pPr>
-    </w:p>
-    <w:p>
-      <w:pPr>
-        <w:rPr>
-          <w:color w:val="1F4E79" w:themeColor="accent1" w:themeShade="80"/>
-          <w:sz w:val="18"/>
-        </w:rPr>
-      </w:pPr>
-      <w:r>
-        <w:rPr>
-          <w:color w:val="1F4E79" w:themeColor="accent1" w:themeShade="80"/>
-          <w:sz w:val="18"/>
-        </w:rPr>
-        <w:t>7. Time and effort required:</w:t>
-      </w:r>
-    </w:p>
-    <w:p>
-      <w:pPr>
-        <w:rPr>
-          <w:color w:val="1F4E79" w:themeColor="accent1" w:themeShade="80"/>
-          <w:sz w:val="18"/>
-        </w:rPr>
-      </w:pPr>
-      <w:r>
-        <w:rPr>
-          <w:color w:val="1F4E79" w:themeColor="accent1" w:themeShade="80"/>
-          <w:sz w:val="18"/>
-        </w:rPr>
-        <w:t xml:space="preserve">   - Mastering C++ is a continuous journey that can take several years of dedicated practice and learning</w:t>
-      </w:r>
-    </w:p>
-    <w:p>
-      <w:pPr>
-        <w:rPr>
-          <w:color w:val="1F4E79" w:themeColor="accent1" w:themeShade="80"/>
-          <w:sz w:val="18"/>
-        </w:rPr>
-      </w:pPr>
-      <w:r>
-        <w:rPr>
-          <w:color w:val="1F4E79" w:themeColor="accent1" w:themeShade="80"/>
-          <w:sz w:val="18"/>
-        </w:rPr>
-        <w:t xml:space="preserve">   - The time required varies based on individual learning pace and prior programming experience</w:t>
-      </w:r>
-    </w:p>
-    <w:p>
-      <w:pPr>
-        <w:rPr>
-          <w:color w:val="1F4E79" w:themeColor="accent1" w:themeShade="80"/>
-          <w:sz w:val="18"/>
-        </w:rPr>
-      </w:pPr>
-      <w:r>
-        <w:rPr>
-          <w:color w:val="1F4E79" w:themeColor="accent1" w:themeShade="80"/>
-          <w:sz w:val="18"/>
-        </w:rPr>
-        <w:t xml:space="preserve">   - Consistently allocate time for coding, reading, and exploring new concepts</w:t>
-      </w:r>
-    </w:p>
-    <w:p>
-      <w:pPr>
-        <w:rPr>
-          <w:color w:val="1F4E79" w:themeColor="accent1" w:themeShade="80"/>
-          <w:sz w:val="18"/>
-        </w:rPr>
-      </w:pPr>
-    </w:p>
-    <w:p>
-      <w:pPr>
-        <w:rPr>
-          <w:color w:val="1F4E79" w:themeColor="accent1" w:themeShade="80"/>
-          <w:sz w:val="18"/>
-        </w:rPr>
-      </w:pPr>
-      <w:r>
-        <w:rPr>
-          <w:color w:val="1F4E79" w:themeColor="accent1" w:themeShade="80"/>
-          <w:sz w:val="18"/>
-        </w:rPr>
-        <w:t>8. Math involved in complex aspects:</w:t>
-      </w:r>
-    </w:p>
-    <w:p>
-      <w:pPr>
-        <w:rPr>
-          <w:color w:val="1F4E79" w:themeColor="accent1" w:themeShade="80"/>
-          <w:sz w:val="18"/>
-        </w:rPr>
-      </w:pPr>
-      <w:r>
-        <w:rPr>
-          <w:color w:val="1F4E79" w:themeColor="accent1" w:themeShade="80"/>
-          <w:sz w:val="18"/>
-        </w:rPr>
-        <w:t xml:space="preserve">   - Discrete mathematics and logic for understanding algorithms and data structures</w:t>
-      </w:r>
-    </w:p>
-    <w:p>
-      <w:pPr>
-        <w:rPr>
-          <w:color w:val="1F4E79" w:themeColor="accent1" w:themeShade="80"/>
-          <w:sz w:val="18"/>
-        </w:rPr>
-      </w:pPr>
-      <w:r>
-        <w:rPr>
-          <w:color w:val="1F4E79" w:themeColor="accent1" w:themeShade="80"/>
-          <w:sz w:val="18"/>
-        </w:rPr>
-        <w:t xml:space="preserve">   - Linear algebra for computer graphics and numerical computations</w:t>
-      </w:r>
-    </w:p>
-    <w:p>
-      <w:pPr>
-        <w:rPr>
-          <w:color w:val="1F4E79" w:themeColor="accent1" w:themeShade="80"/>
-          <w:sz w:val="18"/>
-        </w:rPr>
-      </w:pPr>
-      <w:r>
-        <w:rPr>
-          <w:color w:val="1F4E79" w:themeColor="accent1" w:themeShade="80"/>
-          <w:sz w:val="18"/>
-        </w:rPr>
-        <w:t xml:space="preserve">   - Probability and statistics for analyzing algorithms and performance</w:t>
-      </w:r>
-    </w:p>
-    <w:p>
-      <w:pPr>
-        <w:rPr>
-          <w:color w:val="1F4E79" w:themeColor="accent1" w:themeShade="80"/>
-          <w:sz w:val="18"/>
-        </w:rPr>
-      </w:pPr>
-      <w:r>
-        <w:rPr>
-          <w:color w:val="1F4E79" w:themeColor="accent1" w:themeShade="80"/>
-          <w:sz w:val="18"/>
-        </w:rPr>
-        <w:t xml:space="preserve">   - Calculus for understanding mathematical concepts used in certain domains (e.g., physics simulations)</w:t>
-      </w:r>
-    </w:p>
-    <w:p>
-      <w:pPr>
-        <w:rPr>
-          <w:color w:val="1F4E79" w:themeColor="accent1" w:themeShade="80"/>
-          <w:sz w:val="18"/>
-        </w:rPr>
-      </w:pPr>
-    </w:p>
-    <w:p>
-      <w:pPr>
-        <w:rPr>
-          <w:color w:val="1F4E79" w:themeColor="accent1" w:themeShade="80"/>
-          <w:sz w:val="18"/>
-        </w:rPr>
-      </w:pPr>
-      <w:r>
-        <w:rPr>
-          <w:color w:val="1F4E79" w:themeColor="accent1" w:themeShade="80"/>
-          <w:sz w:val="18"/>
-        </w:rPr>
-        <w:t>Remember, mastering C++ is a gradual process that requires patience, perseverance, and a willingness to learn. Start with the fundamentals, work on projects, and continuously challenge yourself to tackle more complex topics. Engage with the C++ community, seek mentorship, and never stop learning. With dedication and practice, you can achieve your goal of becoming a proficient C++ developer.</w:t>
-      </w:r>
-    </w:p>
-    <w:p>
-      <w:pPr>
-        <w:rPr>
-          <w:color w:val="1F4E79" w:themeColor="accent1" w:themeShade="80"/>
-          <w:sz w:val="18"/>
-        </w:rPr>
-      </w:pPr>
-    </w:p>
-    <w:p>
-      <w:pPr>
-        <w:rPr>
-          <w:color w:val="1F4E79" w:themeColor="accent1" w:themeShade="80"/>
-          <w:sz w:val="18"/>
-        </w:rPr>
-      </w:pPr>
-      <w:r>
-        <w:rPr>
-          <w:color w:val="1F4E79" w:themeColor="accent1" w:themeShade="80"/>
-          <w:sz w:val="18"/>
-        </w:rPr>
-        <w:t>++=====================++</w:t>
-      </w:r>
-    </w:p>
-    <w:p>
-      <w:pPr>
-        <w:rPr>
-          <w:color w:val="1F4E79" w:themeColor="accent1" w:themeShade="80"/>
-          <w:sz w:val="18"/>
-        </w:rPr>
-      </w:pPr>
-      <w:r>
-        <w:rPr>
-          <w:color w:val="1F4E79" w:themeColor="accent1" w:themeShade="80"/>
-          <w:sz w:val="18"/>
-        </w:rPr>
-        <w:t>++=====================++llama30b-Instruct-70</w:t>
-      </w:r>
-    </w:p>
-    <w:p>
-      <w:pPr>
-        <w:rPr>
-          <w:color w:val="1F4E79" w:themeColor="accent1" w:themeShade="80"/>
-          <w:sz w:val="18"/>
-        </w:rPr>
-      </w:pPr>
-      <w:r>
-        <w:rPr>
-          <w:color w:val="1F4E79" w:themeColor="accent1" w:themeShade="80"/>
-          <w:sz w:val="18"/>
-        </w:rPr>
-        <w:t>Mastering C++! That's a noble pursuit indeed. It's a challenging language that requires dedication, persistence, and a willingness to learn. Here's a comprehensive guide to help you on your journey:</w:t>
-      </w:r>
-    </w:p>
-    <w:p>
-      <w:pPr>
-        <w:rPr>
-          <w:color w:val="1F4E79" w:themeColor="accent1" w:themeShade="80"/>
-          <w:sz w:val="18"/>
-        </w:rPr>
-      </w:pPr>
-    </w:p>
-    <w:p>
-      <w:pPr>
-        <w:rPr>
-          <w:color w:val="1F4E79" w:themeColor="accent1" w:themeShade="80"/>
-          <w:sz w:val="18"/>
-        </w:rPr>
-      </w:pPr>
-      <w:r>
-        <w:rPr>
-          <w:color w:val="1F4E79" w:themeColor="accent1" w:themeShade="80"/>
-          <w:sz w:val="18"/>
-        </w:rPr>
-        <w:t>**Foundational Books**</w:t>
-      </w:r>
-    </w:p>
-    <w:p>
-      <w:pPr>
-        <w:rPr>
-          <w:color w:val="1F4E79" w:themeColor="accent1" w:themeShade="80"/>
-          <w:sz w:val="18"/>
-        </w:rPr>
-      </w:pPr>
-    </w:p>
-    <w:p>
-      <w:pPr>
-        <w:rPr>
-          <w:color w:val="1F4E79" w:themeColor="accent1" w:themeShade="80"/>
-          <w:sz w:val="18"/>
-        </w:rPr>
-      </w:pPr>
-      <w:r>
-        <w:rPr>
-          <w:color w:val="1F4E79" w:themeColor="accent1" w:themeShade="80"/>
-          <w:sz w:val="18"/>
-        </w:rPr>
-        <w:t>1. **"The C++ Programming Language" by Bjarne Stroustrup**: This is the definitive book on C++ by its creator. It's a thorough and authoritative guide that covers the language's core features and principles.</w:t>
-      </w:r>
-    </w:p>
-    <w:p>
-      <w:pPr>
-        <w:rPr>
-          <w:color w:val="1F4E79" w:themeColor="accent1" w:themeShade="80"/>
-          <w:sz w:val="18"/>
-        </w:rPr>
-      </w:pPr>
-      <w:r>
-        <w:rPr>
-          <w:color w:val="1F4E79" w:themeColor="accent1" w:themeShade="80"/>
-          <w:sz w:val="18"/>
-        </w:rPr>
-        <w:t>2. **"C++ Primer" by Lippman, Lajoie, and Moo**: A popular and accessible introduction to C++ that covers the basics and beyond.</w:t>
-      </w:r>
-    </w:p>
-    <w:p>
-      <w:pPr>
-        <w:rPr>
-          <w:color w:val="1F4E79" w:themeColor="accent1" w:themeShade="80"/>
-          <w:sz w:val="18"/>
-        </w:rPr>
-      </w:pPr>
-      <w:r>
-        <w:rPr>
-          <w:color w:val="1F4E79" w:themeColor="accent1" w:themeShade="80"/>
-          <w:sz w:val="18"/>
-        </w:rPr>
-        <w:t>3. **"Effective C++" by Scott Meyers**: A must-read for any C++ developer, this book provides 55 specific ways to improve your C++ programs and designs.</w:t>
-      </w:r>
-    </w:p>
-    <w:p>
-      <w:pPr>
-        <w:rPr>
-          <w:color w:val="1F4E79" w:themeColor="accent1" w:themeShade="80"/>
-          <w:sz w:val="18"/>
-        </w:rPr>
-      </w:pPr>
-      <w:r>
-        <w:rPr>
-          <w:color w:val="1F4E79" w:themeColor="accent1" w:themeShade="80"/>
-          <w:sz w:val="18"/>
-        </w:rPr>
-        <w:t>4. **"C++ Templates: The Complete Guide" by David Vandevoorde and Nicolai M. Josuttis**: A comprehensive guide to C++ templates, which are a crucial aspect of the language.</w:t>
-      </w:r>
-    </w:p>
-    <w:p>
-      <w:pPr>
-        <w:rPr>
-          <w:color w:val="1F4E79" w:themeColor="accent1" w:themeShade="80"/>
-          <w:sz w:val="18"/>
-        </w:rPr>
-      </w:pPr>
-    </w:p>
-    <w:p>
-      <w:pPr>
-        <w:rPr>
-          <w:color w:val="1F4E79" w:themeColor="accent1" w:themeShade="80"/>
-          <w:sz w:val="18"/>
-        </w:rPr>
-      </w:pPr>
-      <w:r>
-        <w:rPr>
-          <w:color w:val="1F4E79" w:themeColor="accent1" w:themeShade="80"/>
-          <w:sz w:val="18"/>
-        </w:rPr>
-        <w:t>**Advanced Topics Books**</w:t>
-      </w:r>
-    </w:p>
-    <w:p>
-      <w:pPr>
-        <w:rPr>
-          <w:color w:val="1F4E79" w:themeColor="accent1" w:themeShade="80"/>
-          <w:sz w:val="18"/>
-        </w:rPr>
-      </w:pPr>
-    </w:p>
-    <w:p>
-      <w:pPr>
-        <w:rPr>
-          <w:color w:val="1F4E79" w:themeColor="accent1" w:themeShade="80"/>
-          <w:sz w:val="18"/>
-        </w:rPr>
-      </w:pPr>
-      <w:r>
-        <w:rPr>
-          <w:color w:val="1F4E79" w:themeColor="accent1" w:themeShade="80"/>
-          <w:sz w:val="18"/>
-        </w:rPr>
-        <w:t>1. **"Modern C++ Design" by Andrei Alexandrescu**: A book that explores advanced C++ design techniques, including policy-based design and meta-programming.</w:t>
-      </w:r>
-    </w:p>
-    <w:p>
-      <w:pPr>
-        <w:rPr>
-          <w:color w:val="1F4E79" w:themeColor="accent1" w:themeShade="80"/>
-          <w:sz w:val="18"/>
-        </w:rPr>
-      </w:pPr>
-      <w:r>
-        <w:rPr>
-          <w:color w:val="1F4E79" w:themeColor="accent1" w:themeShade="80"/>
-          <w:sz w:val="18"/>
-        </w:rPr>
-        <w:t>2. **"C++ Concurrency in Action" by Anthony Williams**: A detailed guide to concurrent programming in C++, covering the C++11 and C++14 standards.</w:t>
-      </w:r>
-    </w:p>
-    <w:p>
-      <w:pPr>
-        <w:rPr>
-          <w:color w:val="1F4E79" w:themeColor="accent1" w:themeShade="80"/>
-          <w:sz w:val="18"/>
-        </w:rPr>
-      </w:pPr>
-      <w:r>
-        <w:rPr>
-          <w:color w:val="1F4E79" w:themeColor="accent1" w:themeShade="80"/>
-          <w:sz w:val="18"/>
-        </w:rPr>
-        <w:t>3. **"The C++ Standard Library" by Nicolai M. Josuttis**: A thorough reference to the C++ Standard Library, covering containers, algorithms, and more.</w:t>
-      </w:r>
-    </w:p>
-    <w:p>
-      <w:pPr>
-        <w:rPr>
-          <w:color w:val="1F4E79" w:themeColor="accent1" w:themeShade="80"/>
-          <w:sz w:val="18"/>
-        </w:rPr>
-      </w:pPr>
-      <w:r>
-        <w:rPr>
-          <w:color w:val="1F4E79" w:themeColor="accent1" w:themeShade="80"/>
-          <w:sz w:val="18"/>
-        </w:rPr>
-        <w:t>4. **"Advanced C++ Metaprogramming" by Davide Di Gennaro**: A book that delves into the depths of C++ metaprogramming, including template metaprogramming and SFINAE.</w:t>
-      </w:r>
-    </w:p>
-    <w:p>
-      <w:pPr>
-        <w:rPr>
-          <w:color w:val="1F4E79" w:themeColor="accent1" w:themeShade="80"/>
-          <w:sz w:val="18"/>
-        </w:rPr>
-      </w:pPr>
-    </w:p>
-    <w:p>
-      <w:pPr>
-        <w:rPr>
-          <w:color w:val="1F4E79" w:themeColor="accent1" w:themeShade="80"/>
-          <w:sz w:val="18"/>
-        </w:rPr>
-      </w:pPr>
-      <w:r>
-        <w:rPr>
-          <w:color w:val="1F4E79" w:themeColor="accent1" w:themeShade="80"/>
-          <w:sz w:val="18"/>
-        </w:rPr>
-        <w:t>**Intricacies and Skills Needed**</w:t>
-      </w:r>
-    </w:p>
-    <w:p>
-      <w:pPr>
-        <w:rPr>
-          <w:color w:val="1F4E79" w:themeColor="accent1" w:themeShade="80"/>
-          <w:sz w:val="18"/>
-        </w:rPr>
-      </w:pPr>
-    </w:p>
-    <w:p>
-      <w:pPr>
-        <w:rPr>
-          <w:color w:val="1F4E79" w:themeColor="accent1" w:themeShade="80"/>
-          <w:sz w:val="18"/>
-        </w:rPr>
-      </w:pPr>
-      <w:r>
-        <w:rPr>
-          <w:color w:val="1F4E79" w:themeColor="accent1" w:themeShade="80"/>
-          <w:sz w:val="18"/>
-        </w:rPr>
-        <w:t>To master C++, you'll need to develop the following skills:</w:t>
-      </w:r>
-    </w:p>
-    <w:p>
-      <w:pPr>
-        <w:rPr>
-          <w:color w:val="1F4E79" w:themeColor="accent1" w:themeShade="80"/>
-          <w:sz w:val="18"/>
-        </w:rPr>
-      </w:pPr>
-    </w:p>
-    <w:p>
-      <w:pPr>
-        <w:rPr>
-          <w:color w:val="1F4E79" w:themeColor="accent1" w:themeShade="80"/>
-          <w:sz w:val="18"/>
-        </w:rPr>
-      </w:pPr>
-      <w:r>
-        <w:rPr>
-          <w:color w:val="1F4E79" w:themeColor="accent1" w:themeShade="80"/>
-          <w:sz w:val="18"/>
-        </w:rPr>
-        <w:t>1. **Solid understanding of computer science fundamentals**: C++ builds upon concepts like algorithms, data structures, and software design patterns.</w:t>
-      </w:r>
-    </w:p>
-    <w:p>
-      <w:pPr>
-        <w:rPr>
-          <w:color w:val="1F4E79" w:themeColor="accent1" w:themeShade="80"/>
-          <w:sz w:val="18"/>
-        </w:rPr>
-      </w:pPr>
-      <w:r>
-        <w:rPr>
-          <w:color w:val="1F4E79" w:themeColor="accent1" w:themeShade="80"/>
-          <w:sz w:val="18"/>
-        </w:rPr>
         <w:t>2. **Familiarity with low-level programming**: C++ is a low-level language, so you'll need to understand memory management, pointers, and bitwise operations.</w:t>
       </w:r>
     </w:p>

</xml_diff>